<commit_message>
OC og CD opdateret
</commit_message>
<xml_diff>
--- a/modeller, dokumenter/OC.docx
+++ b/modeller, dokumenter/OC.docx
@@ -50,12 +50,17 @@
           <w:lang w:val="en-US"/>
         </w:rPr>
       </w:pPr>
+      <w:r>
+        <w:t>set</w:t>
+      </w:r>
+      <w:bookmarkStart w:id="0" w:name="_GoBack"/>
+      <w:bookmarkEnd w:id="0"/>
       <w:proofErr w:type="spellStart"/>
       <w:r>
         <w:rPr>
           <w:lang w:val="en-US"/>
         </w:rPr>
-        <w:t>getCreditRating</w:t>
+        <w:t>CreditRating</w:t>
       </w:r>
       <w:proofErr w:type="spellEnd"/>
       <w:r>
@@ -193,8 +198,6 @@
         </w:rPr>
         <w:t>Krydsreferencer</w:t>
       </w:r>
-      <w:bookmarkStart w:id="0" w:name="_GoBack"/>
-      <w:bookmarkEnd w:id="0"/>
     </w:p>
     <w:p>
       <w:r>

</xml_diff>